<commit_message>
Flow Chart & Use Case
Iniziato il diagramma di flusso e modificato alcuni gli use case
</commit_message>
<xml_diff>
--- a/02_Documentazione/Documentazione_SchoolEvacuationVR.docx
+++ b/02_Documentazione/Documentazione_SchoolEvacuationVR.docx
@@ -4793,43 +4793,30 @@
     </w:p>
     <w:p>
       <w:pPr>
+        <w:rPr>
+          <w:lang w:val="it-IT"/>
+        </w:rPr>
+      </w:pPr>
+      <w:r>
+        <w:rPr>
+          <w:lang w:val="it-IT"/>
+        </w:rPr>
+        <w:br w:type="page"/>
+      </w:r>
+    </w:p>
+    <w:p>
+      <w:pPr>
         <w:pStyle w:val="Titolo1"/>
         <w:rPr>
           <w:lang w:val="it-IT"/>
         </w:rPr>
       </w:pPr>
-      <w:r>
-        <w:rPr>
-          <w:lang w:val="it-IT"/>
-        </w:rPr>
-        <w:t xml:space="preserve">Il progetto consente inoltre di applicare conoscenze di progettazione software, gestione degli input VR, e </w:t>
-      </w:r>
-      <w:proofErr w:type="spellStart"/>
-      <w:r>
-        <w:rPr>
-          <w:lang w:val="it-IT"/>
-        </w:rPr>
-        <w:t>gamification</w:t>
-      </w:r>
-      <w:proofErr w:type="spellEnd"/>
-      <w:r>
-        <w:rPr>
-          <w:lang w:val="it-IT"/>
-        </w:rPr>
-        <w:t>, integrando elementi teorici e pratici per realizzare un prodotto completo e funzionale.</w:t>
-      </w:r>
-      <w:r>
-        <w:br w:type="page"/>
-      </w:r>
       <w:bookmarkStart w:id="4" w:name="_Toc94790445"/>
       <w:r>
+        <w:rPr>
+          <w:lang w:val="it-IT"/>
+        </w:rPr>
         <w:lastRenderedPageBreak/>
-        <w:t xml:space="preserve">2 </w:t>
-      </w:r>
-      <w:r>
-        <w:rPr>
-          <w:lang w:val="it-IT"/>
-        </w:rPr>
         <w:t>Analisi</w:t>
       </w:r>
       <w:bookmarkEnd w:id="4"/>
@@ -12429,10 +12416,7 @@
         </w:tc>
       </w:tr>
     </w:tbl>
-    <w:p>
-      <w:bookmarkStart w:id="7" w:name="_GoBack"/>
-      <w:bookmarkEnd w:id="7"/>
-    </w:p>
+    <w:p/>
     <w:tbl>
       <w:tblPr>
         <w:tblW w:w="9580" w:type="dxa"/>
@@ -12823,15 +12807,7 @@
                 <w:sz w:val="16"/>
                 <w:szCs w:val="16"/>
               </w:rPr>
-              <w:t>1</w:t>
-            </w:r>
-            <w:r>
-              <w:rPr>
-                <w:b/>
-                <w:sz w:val="16"/>
-                <w:szCs w:val="16"/>
-              </w:rPr>
-              <w:t>8</w:t>
+              <w:t>18</w:t>
             </w:r>
           </w:p>
         </w:tc>
@@ -13072,11 +13048,11 @@
       <w:pPr>
         <w:pStyle w:val="Titolo3"/>
       </w:pPr>
-      <w:bookmarkStart w:id="8" w:name="_Toc94790448"/>
+      <w:bookmarkStart w:id="7" w:name="_Toc94790448"/>
       <w:r>
         <w:t>Spiegazione elementi tabella dei requisiti:</w:t>
       </w:r>
-      <w:bookmarkEnd w:id="8"/>
+      <w:bookmarkEnd w:id="7"/>
     </w:p>
     <w:p>
       <w:r>
@@ -13167,59 +13143,59 @@
         <w:pStyle w:val="Titolo2"/>
         <w:ind w:left="578" w:hanging="578"/>
       </w:pPr>
-      <w:bookmarkStart w:id="9" w:name="_Toc94790449"/>
+      <w:bookmarkStart w:id="8" w:name="_Toc94790449"/>
       <w:r>
         <w:t>Use case</w:t>
       </w:r>
+      <w:bookmarkEnd w:id="8"/>
+    </w:p>
+    <w:p>
+      <w:pPr>
+        <w:rPr>
+          <w:lang w:val="it-IT"/>
+        </w:rPr>
+      </w:pPr>
+      <w:r>
+        <w:rPr>
+          <w:lang w:val="it-IT"/>
+        </w:rPr>
+        <w:t xml:space="preserve">I casi d’uso rappresentano l’interazione tra i vari </w:t>
+      </w:r>
+      <w:r>
+        <w:rPr>
+          <w:lang w:val="it-IT"/>
+        </w:rPr>
+        <w:t>attori e le funzionalità</w:t>
+      </w:r>
+      <w:r>
+        <w:rPr>
+          <w:lang w:val="it-IT"/>
+        </w:rPr>
+        <w:t xml:space="preserve"> del prodotto</w:t>
+      </w:r>
+      <w:r>
+        <w:rPr>
+          <w:lang w:val="it-IT"/>
+        </w:rPr>
+        <w:t>.</w:t>
+      </w:r>
+    </w:p>
+    <w:p>
+      <w:pPr>
+        <w:rPr>
+          <w:lang w:val="it-IT"/>
+        </w:rPr>
+      </w:pPr>
+    </w:p>
+    <w:p>
+      <w:pPr>
+        <w:pStyle w:val="Titolo2"/>
+      </w:pPr>
+      <w:bookmarkStart w:id="9" w:name="_Toc94790450"/>
+      <w:r>
+        <w:t>Pianificazione</w:t>
+      </w:r>
       <w:bookmarkEnd w:id="9"/>
-    </w:p>
-    <w:p>
-      <w:pPr>
-        <w:rPr>
-          <w:lang w:val="it-IT"/>
-        </w:rPr>
-      </w:pPr>
-      <w:r>
-        <w:rPr>
-          <w:lang w:val="it-IT"/>
-        </w:rPr>
-        <w:t xml:space="preserve">I casi d’uso rappresentano l’interazione tra i vari </w:t>
-      </w:r>
-      <w:r>
-        <w:rPr>
-          <w:lang w:val="it-IT"/>
-        </w:rPr>
-        <w:t>attori e le funzionalità</w:t>
-      </w:r>
-      <w:r>
-        <w:rPr>
-          <w:lang w:val="it-IT"/>
-        </w:rPr>
-        <w:t xml:space="preserve"> del prodotto</w:t>
-      </w:r>
-      <w:r>
-        <w:rPr>
-          <w:lang w:val="it-IT"/>
-        </w:rPr>
-        <w:t>.</w:t>
-      </w:r>
-    </w:p>
-    <w:p>
-      <w:pPr>
-        <w:rPr>
-          <w:lang w:val="it-IT"/>
-        </w:rPr>
-      </w:pPr>
-    </w:p>
-    <w:p>
-      <w:pPr>
-        <w:pStyle w:val="Titolo2"/>
-      </w:pPr>
-      <w:bookmarkStart w:id="10" w:name="_Toc94790450"/>
-      <w:r>
-        <w:t>Pianificazione</w:t>
-      </w:r>
-      <w:bookmarkEnd w:id="10"/>
     </w:p>
     <w:p>
       <w:pPr>
@@ -13466,48 +13442,59 @@
       <w:pPr>
         <w:pStyle w:val="Titolo2"/>
       </w:pPr>
-      <w:bookmarkStart w:id="11" w:name="_Toc94790451"/>
+      <w:bookmarkStart w:id="10" w:name="_Toc94790451"/>
       <w:r>
         <w:t>Analisi dei mezzi</w:t>
       </w:r>
+      <w:bookmarkEnd w:id="10"/>
+    </w:p>
+    <w:p>
+      <w:pPr>
+        <w:rPr>
+          <w:lang w:val="it-IT"/>
+        </w:rPr>
+      </w:pPr>
+      <w:r>
+        <w:rPr>
+          <w:lang w:val="it-IT"/>
+        </w:rPr>
+        <w:t xml:space="preserve">II prodotto sarà sviluppato principalmente per il visore Meta </w:t>
+      </w:r>
+      <w:proofErr w:type="spellStart"/>
+      <w:r>
+        <w:rPr>
+          <w:lang w:val="it-IT"/>
+        </w:rPr>
+        <w:t>Quest</w:t>
+      </w:r>
+      <w:proofErr w:type="spellEnd"/>
+      <w:r>
+        <w:rPr>
+          <w:lang w:val="it-IT"/>
+        </w:rPr>
+        <w:t xml:space="preserve"> 3; durante lo sviluppo sarà disponibile solo questo visore (non sarà possibile testare con altri visori).</w:t>
+      </w:r>
+    </w:p>
+    <w:p>
+      <w:pPr>
+        <w:rPr>
+          <w:lang w:val="it-IT"/>
+        </w:rPr>
+      </w:pPr>
+      <w:r>
+        <w:rPr>
+          <w:lang w:val="it-IT"/>
+        </w:rPr>
+        <w:t>Inoltre sarà disponibile il PC</w:t>
+      </w:r>
+      <w:r>
+        <w:rPr>
+          <w:lang w:val="it-IT"/>
+        </w:rPr>
+        <w:t xml:space="preserve"> scolastico.</w:t>
+      </w:r>
+      <w:bookmarkStart w:id="11" w:name="_GoBack"/>
       <w:bookmarkEnd w:id="11"/>
-    </w:p>
-    <w:p>
-      <w:pPr>
-        <w:rPr>
-          <w:lang w:val="it-IT"/>
-        </w:rPr>
-      </w:pPr>
-      <w:r>
-        <w:rPr>
-          <w:lang w:val="it-IT"/>
-        </w:rPr>
-        <w:t xml:space="preserve">Elencare e </w:t>
-      </w:r>
-      <w:r>
-        <w:rPr>
-          <w:lang w:val="it-IT"/>
-        </w:rPr>
-        <w:t>descrivere</w:t>
-      </w:r>
-      <w:r>
-        <w:rPr>
-          <w:lang w:val="it-IT"/>
-        </w:rPr>
-        <w:t xml:space="preserve"> i </w:t>
-      </w:r>
-      <w:r>
-        <w:rPr>
-          <w:lang w:val="it-IT"/>
-        </w:rPr>
-        <w:t>mezzi disponibili pe</w:t>
-      </w:r>
-      <w:r>
-        <w:rPr>
-          <w:lang w:val="it-IT"/>
-        </w:rPr>
-        <w:t>r la realizzazione del progetto. Ricordarsi di sempre descrivere nel dettaglio le versioni e il modello di riferimento.</w:t>
-      </w:r>
     </w:p>
     <w:p>
       <w:pPr>
@@ -13523,48 +13510,166 @@
     </w:p>
     <w:p>
       <w:pPr>
-        <w:rPr>
-          <w:lang w:val="it-IT"/>
-        </w:rPr>
-      </w:pPr>
-      <w:r>
-        <w:rPr>
-          <w:lang w:val="it-IT"/>
-        </w:rPr>
-        <w:t xml:space="preserve">SDK, librerie, </w:t>
+        <w:pStyle w:val="Paragrafoelenco"/>
+        <w:numPr>
+          <w:ilvl w:val="0"/>
+          <w:numId w:val="28"/>
+        </w:numPr>
+        <w:rPr>
+          <w:lang w:val="it-IT"/>
+        </w:rPr>
+      </w:pPr>
+      <w:r>
+        <w:rPr>
+          <w:lang w:val="it-IT"/>
+        </w:rPr>
+        <w:t xml:space="preserve">Microsoft Project Professional 2019: </w:t>
       </w:r>
       <w:proofErr w:type="spellStart"/>
       <w:r>
         <w:rPr>
           <w:lang w:val="it-IT"/>
         </w:rPr>
-        <w:t>tools</w:t>
+        <w:t>Gantt</w:t>
       </w:r>
       <w:proofErr w:type="spellEnd"/>
-      <w:r>
-        <w:rPr>
-          <w:lang w:val="it-IT"/>
-        </w:rPr>
-        <w:t xml:space="preserve"> utilizzati pe</w:t>
-      </w:r>
-      <w:r>
-        <w:rPr>
-          <w:lang w:val="it-IT"/>
-        </w:rPr>
-        <w:t>r la realizzazione del progetto</w:t>
-      </w:r>
-      <w:r>
-        <w:rPr>
-          <w:lang w:val="it-IT"/>
-        </w:rPr>
-        <w:t xml:space="preserve"> e eventuali dipendenze</w:t>
-      </w:r>
-      <w:r>
-        <w:rPr>
-          <w:lang w:val="it-IT"/>
-        </w:rPr>
-        <w:t>.</w:t>
-      </w:r>
+    </w:p>
+    <w:p>
+      <w:pPr>
+        <w:pStyle w:val="Paragrafoelenco"/>
+        <w:numPr>
+          <w:ilvl w:val="0"/>
+          <w:numId w:val="28"/>
+        </w:numPr>
+        <w:rPr>
+          <w:lang w:val="it-IT"/>
+        </w:rPr>
+      </w:pPr>
+      <w:r>
+        <w:rPr>
+          <w:lang w:val="it-IT"/>
+        </w:rPr>
+        <w:t>Microsoft Visio Professional 2019: Use Case</w:t>
+      </w:r>
+    </w:p>
+    <w:p>
+      <w:pPr>
+        <w:pStyle w:val="Paragrafoelenco"/>
+        <w:numPr>
+          <w:ilvl w:val="0"/>
+          <w:numId w:val="28"/>
+        </w:numPr>
+        <w:rPr>
+          <w:lang w:val="it-IT"/>
+        </w:rPr>
+      </w:pPr>
+      <w:r>
+        <w:rPr>
+          <w:lang w:val="it-IT"/>
+        </w:rPr>
+        <w:t>Visual Studio 2022: IDE</w:t>
+      </w:r>
+    </w:p>
+    <w:p>
+      <w:pPr>
+        <w:pStyle w:val="Paragrafoelenco"/>
+        <w:numPr>
+          <w:ilvl w:val="0"/>
+          <w:numId w:val="28"/>
+        </w:numPr>
+        <w:rPr>
+          <w:lang w:val="it-IT"/>
+        </w:rPr>
+      </w:pPr>
+      <w:proofErr w:type="spellStart"/>
+      <w:r>
+        <w:rPr>
+          <w:lang w:val="it-IT"/>
+        </w:rPr>
+        <w:t>Unity</w:t>
+      </w:r>
+      <w:proofErr w:type="spellEnd"/>
+      <w:r>
+        <w:rPr>
+          <w:lang w:val="it-IT"/>
+        </w:rPr>
+        <w:t xml:space="preserve"> v6: Sviluppo ambiente 3D</w:t>
+      </w:r>
+    </w:p>
+    <w:p>
+      <w:pPr>
+        <w:pStyle w:val="Paragrafoelenco"/>
+        <w:numPr>
+          <w:ilvl w:val="0"/>
+          <w:numId w:val="28"/>
+        </w:numPr>
+        <w:rPr>
+          <w:lang w:val="it-IT"/>
+        </w:rPr>
+      </w:pPr>
+      <w:r>
+        <w:rPr>
+          <w:lang w:val="it-IT"/>
+        </w:rPr>
+        <w:t xml:space="preserve">Meta </w:t>
+      </w:r>
+      <w:proofErr w:type="spellStart"/>
+      <w:r>
+        <w:rPr>
+          <w:lang w:val="it-IT"/>
+        </w:rPr>
+        <w:t>Quest</w:t>
+      </w:r>
+      <w:proofErr w:type="spellEnd"/>
+      <w:r>
+        <w:rPr>
+          <w:lang w:val="it-IT"/>
+        </w:rPr>
+        <w:t xml:space="preserve"> Link: App per collegare Meta </w:t>
+      </w:r>
+      <w:proofErr w:type="spellStart"/>
+      <w:r>
+        <w:rPr>
+          <w:lang w:val="it-IT"/>
+        </w:rPr>
+        <w:t>Quest</w:t>
+      </w:r>
+      <w:proofErr w:type="spellEnd"/>
+      <w:r>
+        <w:rPr>
+          <w:lang w:val="it-IT"/>
+        </w:rPr>
+        <w:t xml:space="preserve"> 3 al PC</w:t>
+      </w:r>
+    </w:p>
+    <w:p>
+      <w:pPr>
+        <w:pStyle w:val="Paragrafoelenco"/>
+        <w:numPr>
+          <w:ilvl w:val="0"/>
+          <w:numId w:val="28"/>
+        </w:numPr>
+        <w:rPr>
+          <w:highlight w:val="yellow"/>
+          <w:lang w:val="it-IT"/>
+        </w:rPr>
+      </w:pPr>
+      <w:r>
+        <w:rPr>
+          <w:highlight w:val="yellow"/>
+          <w:lang w:val="it-IT"/>
+        </w:rPr>
+        <w:t xml:space="preserve">Librerie </w:t>
+      </w:r>
+      <w:proofErr w:type="spellStart"/>
+      <w:r>
+        <w:rPr>
+          <w:highlight w:val="yellow"/>
+          <w:lang w:val="it-IT"/>
+        </w:rPr>
+        <w:t>Unity</w:t>
+      </w:r>
+      <w:proofErr w:type="spellEnd"/>
     </w:p>
     <w:p>
       <w:pPr>
@@ -13584,30 +13689,243 @@
           <w:lang w:val="it-IT"/>
         </w:rPr>
       </w:pPr>
-    </w:p>
-    <w:p>
-      <w:pPr>
-        <w:rPr>
-          <w:lang w:val="it-IT"/>
-        </w:rPr>
-      </w:pPr>
-      <w:r>
-        <w:rPr>
-          <w:lang w:val="it-IT"/>
-        </w:rPr>
-        <w:t xml:space="preserve">Su quale piattaforma dovrà essere eseguito il prodotto? Che hardware particolare è coinvolto nel progetto? Che particolarità e limitazioni presenta? Che </w:t>
-      </w:r>
-      <w:r>
-        <w:rPr>
-          <w:lang w:val="it-IT"/>
-        </w:rPr>
-        <w:t>HW</w:t>
-      </w:r>
-      <w:r>
-        <w:rPr>
-          <w:lang w:val="it-IT"/>
-        </w:rPr>
-        <w:t xml:space="preserve"> sarà disponibile durante lo sviluppo?</w:t>
+      <w:r>
+        <w:rPr>
+          <w:lang w:val="it-IT"/>
+        </w:rPr>
+        <w:t xml:space="preserve">Caratteristiche Meta </w:t>
+      </w:r>
+      <w:proofErr w:type="spellStart"/>
+      <w:r>
+        <w:rPr>
+          <w:lang w:val="it-IT"/>
+        </w:rPr>
+        <w:t>Quest</w:t>
+      </w:r>
+      <w:proofErr w:type="spellEnd"/>
+      <w:r>
+        <w:rPr>
+          <w:lang w:val="it-IT"/>
+        </w:rPr>
+        <w:t xml:space="preserve"> 3:</w:t>
+      </w:r>
+    </w:p>
+    <w:p>
+      <w:pPr>
+        <w:rPr>
+          <w:lang w:val="it-IT"/>
+        </w:rPr>
+      </w:pPr>
+      <w:r>
+        <w:rPr>
+          <w:lang w:val="it-IT"/>
+        </w:rPr>
+        <w:t xml:space="preserve">Sistema Operativo: </w:t>
+      </w:r>
+      <w:r>
+        <w:rPr>
+          <w:lang w:val="it-IT"/>
+        </w:rPr>
+        <w:t>Meta Horizon OS</w:t>
+      </w:r>
+    </w:p>
+    <w:p>
+      <w:pPr>
+        <w:rPr>
+          <w:lang w:val="it-IT"/>
+        </w:rPr>
+      </w:pPr>
+      <w:r>
+        <w:rPr>
+          <w:lang w:val="it-IT"/>
+        </w:rPr>
+        <w:t>Versione</w:t>
+      </w:r>
+      <w:r>
+        <w:rPr>
+          <w:lang w:val="it-IT"/>
+        </w:rPr>
+        <w:t>:</w:t>
+      </w:r>
+      <w:r>
+        <w:rPr>
+          <w:lang w:val="it-IT"/>
+        </w:rPr>
+        <w:t xml:space="preserve"> v72 </w:t>
+      </w:r>
+    </w:p>
+    <w:p>
+      <w:pPr>
+        <w:rPr>
+          <w:lang w:val="it-IT"/>
+        </w:rPr>
+      </w:pPr>
+      <w:r>
+        <w:rPr>
+          <w:lang w:val="it-IT"/>
+        </w:rPr>
+        <w:t>RAM: 512GB</w:t>
+      </w:r>
+    </w:p>
+    <w:p>
+      <w:pPr>
+        <w:rPr>
+          <w:lang w:val="it-IT"/>
+        </w:rPr>
+      </w:pPr>
+    </w:p>
+    <w:p>
+      <w:pPr>
+        <w:rPr>
+          <w:lang w:val="it-IT"/>
+        </w:rPr>
+      </w:pPr>
+      <w:r>
+        <w:rPr>
+          <w:lang w:val="it-IT"/>
+        </w:rPr>
+        <w:t>Caratteristiche PC Scolastico:</w:t>
+      </w:r>
+    </w:p>
+    <w:p>
+      <w:pPr>
+        <w:rPr>
+          <w:lang w:val="it-IT"/>
+        </w:rPr>
+      </w:pPr>
+      <w:r>
+        <w:rPr>
+          <w:lang w:val="it-IT"/>
+        </w:rPr>
+        <w:t>Nome PC: 427-01</w:t>
+      </w:r>
+    </w:p>
+    <w:p>
+      <w:pPr>
+        <w:rPr>
+          <w:lang w:val="it-IT"/>
+        </w:rPr>
+      </w:pPr>
+      <w:r>
+        <w:rPr>
+          <w:lang w:val="it-IT"/>
+        </w:rPr>
+        <w:t>Nome completo: 427-01.CPT.local</w:t>
+      </w:r>
+    </w:p>
+    <w:p>
+      <w:pPr>
+        <w:rPr>
+          <w:lang w:val="it-IT"/>
+        </w:rPr>
+      </w:pPr>
+      <w:r>
+        <w:rPr>
+          <w:lang w:val="it-IT"/>
+        </w:rPr>
+        <w:t xml:space="preserve">Processore: Intel® </w:t>
+      </w:r>
+      <w:proofErr w:type="gramStart"/>
+      <w:r>
+        <w:rPr>
+          <w:lang w:val="it-IT"/>
+        </w:rPr>
+        <w:t>Core(</w:t>
+      </w:r>
+      <w:proofErr w:type="gramEnd"/>
+      <w:r>
+        <w:rPr>
+          <w:lang w:val="it-IT"/>
+        </w:rPr>
+        <w:t xml:space="preserve">TM) i7-9700 CPU @ 3.00GHz </w:t>
+      </w:r>
+      <w:proofErr w:type="spellStart"/>
+      <w:r>
+        <w:rPr>
+          <w:lang w:val="it-IT"/>
+        </w:rPr>
+        <w:t>3.00GHz</w:t>
+      </w:r>
+      <w:proofErr w:type="spellEnd"/>
+    </w:p>
+    <w:p>
+      <w:pPr>
+        <w:rPr>
+          <w:lang w:val="it-IT"/>
+        </w:rPr>
+      </w:pPr>
+      <w:r>
+        <w:rPr>
+          <w:lang w:val="it-IT"/>
+        </w:rPr>
+        <w:t>RAM installata: 32.0GB (31.8GB utilizzabile)</w:t>
+      </w:r>
+    </w:p>
+    <w:p>
+      <w:pPr>
+        <w:rPr>
+          <w:lang w:val="it-IT"/>
+        </w:rPr>
+      </w:pPr>
+      <w:r>
+        <w:rPr>
+          <w:lang w:val="it-IT"/>
+        </w:rPr>
+        <w:t xml:space="preserve">Scheda video: NVIDIA </w:t>
+      </w:r>
+      <w:proofErr w:type="spellStart"/>
+      <w:r>
+        <w:rPr>
+          <w:lang w:val="it-IT"/>
+        </w:rPr>
+        <w:t>GeForce</w:t>
+      </w:r>
+      <w:proofErr w:type="spellEnd"/>
+      <w:r>
+        <w:rPr>
+          <w:lang w:val="it-IT"/>
+        </w:rPr>
+        <w:t xml:space="preserve"> RTX 2060</w:t>
+      </w:r>
+    </w:p>
+    <w:p>
+      <w:pPr>
+        <w:rPr>
+          <w:lang w:val="it-IT"/>
+        </w:rPr>
+      </w:pPr>
+      <w:r>
+        <w:rPr>
+          <w:lang w:val="it-IT"/>
+        </w:rPr>
+        <w:t>Tipo sistema: Sistema operativo a 64bit, processore basato su x64</w:t>
+      </w:r>
+    </w:p>
+    <w:p>
+      <w:pPr>
+        <w:rPr>
+          <w:lang w:val="it-IT"/>
+        </w:rPr>
+      </w:pPr>
+      <w:r>
+        <w:rPr>
+          <w:lang w:val="it-IT"/>
+        </w:rPr>
+        <w:t xml:space="preserve">Edizione: Windows 10 </w:t>
+      </w:r>
+      <w:proofErr w:type="spellStart"/>
+      <w:r>
+        <w:rPr>
+          <w:lang w:val="it-IT"/>
+        </w:rPr>
+        <w:t>Education</w:t>
+      </w:r>
+      <w:proofErr w:type="spellEnd"/>
+      <w:r>
+        <w:rPr>
+          <w:lang w:val="it-IT"/>
+        </w:rPr>
+        <w:t>, versione 22H2</w:t>
       </w:r>
     </w:p>
     <w:p>
@@ -13617,6 +13935,7 @@
       <w:bookmarkStart w:id="16" w:name="_Toc429059808"/>
       <w:bookmarkStart w:id="17" w:name="_Toc94790454"/>
       <w:r>
+        <w:lastRenderedPageBreak/>
         <w:t>Progettazione</w:t>
       </w:r>
       <w:bookmarkEnd w:id="16"/>
@@ -17409,6 +17728,119 @@
     </w:lvl>
   </w:abstractNum>
   <w:abstractNum w:abstractNumId="1" w15:restartNumberingAfterBreak="0">
+    <w:nsid w:val="08CD5582"/>
+    <w:multiLevelType w:val="hybridMultilevel"/>
+    <w:tmpl w:val="2B42C69C"/>
+    <w:lvl w:ilvl="0" w:tplc="08100001">
+      <w:start w:val="1"/>
+      <w:numFmt w:val="bullet"/>
+      <w:lvlText w:val=""/>
+      <w:lvlJc w:val="left"/>
+      <w:pPr>
+        <w:ind w:left="720" w:hanging="360"/>
+      </w:pPr>
+      <w:rPr>
+        <w:rFonts w:ascii="Symbol" w:hAnsi="Symbol" w:hint="default"/>
+      </w:rPr>
+    </w:lvl>
+    <w:lvl w:ilvl="1" w:tplc="08100003" w:tentative="1">
+      <w:start w:val="1"/>
+      <w:numFmt w:val="bullet"/>
+      <w:lvlText w:val="o"/>
+      <w:lvlJc w:val="left"/>
+      <w:pPr>
+        <w:ind w:left="1440" w:hanging="360"/>
+      </w:pPr>
+      <w:rPr>
+        <w:rFonts w:ascii="Courier New" w:hAnsi="Courier New" w:cs="Courier New" w:hint="default"/>
+      </w:rPr>
+    </w:lvl>
+    <w:lvl w:ilvl="2" w:tplc="08100005" w:tentative="1">
+      <w:start w:val="1"/>
+      <w:numFmt w:val="bullet"/>
+      <w:lvlText w:val=""/>
+      <w:lvlJc w:val="left"/>
+      <w:pPr>
+        <w:ind w:left="2160" w:hanging="360"/>
+      </w:pPr>
+      <w:rPr>
+        <w:rFonts w:ascii="Wingdings" w:hAnsi="Wingdings" w:hint="default"/>
+      </w:rPr>
+    </w:lvl>
+    <w:lvl w:ilvl="3" w:tplc="08100001" w:tentative="1">
+      <w:start w:val="1"/>
+      <w:numFmt w:val="bullet"/>
+      <w:lvlText w:val=""/>
+      <w:lvlJc w:val="left"/>
+      <w:pPr>
+        <w:ind w:left="2880" w:hanging="360"/>
+      </w:pPr>
+      <w:rPr>
+        <w:rFonts w:ascii="Symbol" w:hAnsi="Symbol" w:hint="default"/>
+      </w:rPr>
+    </w:lvl>
+    <w:lvl w:ilvl="4" w:tplc="08100003" w:tentative="1">
+      <w:start w:val="1"/>
+      <w:numFmt w:val="bullet"/>
+      <w:lvlText w:val="o"/>
+      <w:lvlJc w:val="left"/>
+      <w:pPr>
+        <w:ind w:left="3600" w:hanging="360"/>
+      </w:pPr>
+      <w:rPr>
+        <w:rFonts w:ascii="Courier New" w:hAnsi="Courier New" w:cs="Courier New" w:hint="default"/>
+      </w:rPr>
+    </w:lvl>
+    <w:lvl w:ilvl="5" w:tplc="08100005" w:tentative="1">
+      <w:start w:val="1"/>
+      <w:numFmt w:val="bullet"/>
+      <w:lvlText w:val=""/>
+      <w:lvlJc w:val="left"/>
+      <w:pPr>
+        <w:ind w:left="4320" w:hanging="360"/>
+      </w:pPr>
+      <w:rPr>
+        <w:rFonts w:ascii="Wingdings" w:hAnsi="Wingdings" w:hint="default"/>
+      </w:rPr>
+    </w:lvl>
+    <w:lvl w:ilvl="6" w:tplc="08100001" w:tentative="1">
+      <w:start w:val="1"/>
+      <w:numFmt w:val="bullet"/>
+      <w:lvlText w:val=""/>
+      <w:lvlJc w:val="left"/>
+      <w:pPr>
+        <w:ind w:left="5040" w:hanging="360"/>
+      </w:pPr>
+      <w:rPr>
+        <w:rFonts w:ascii="Symbol" w:hAnsi="Symbol" w:hint="default"/>
+      </w:rPr>
+    </w:lvl>
+    <w:lvl w:ilvl="7" w:tplc="08100003" w:tentative="1">
+      <w:start w:val="1"/>
+      <w:numFmt w:val="bullet"/>
+      <w:lvlText w:val="o"/>
+      <w:lvlJc w:val="left"/>
+      <w:pPr>
+        <w:ind w:left="5760" w:hanging="360"/>
+      </w:pPr>
+      <w:rPr>
+        <w:rFonts w:ascii="Courier New" w:hAnsi="Courier New" w:cs="Courier New" w:hint="default"/>
+      </w:rPr>
+    </w:lvl>
+    <w:lvl w:ilvl="8" w:tplc="08100005" w:tentative="1">
+      <w:start w:val="1"/>
+      <w:numFmt w:val="bullet"/>
+      <w:lvlText w:val=""/>
+      <w:lvlJc w:val="left"/>
+      <w:pPr>
+        <w:ind w:left="6480" w:hanging="360"/>
+      </w:pPr>
+      <w:rPr>
+        <w:rFonts w:ascii="Wingdings" w:hAnsi="Wingdings" w:hint="default"/>
+      </w:rPr>
+    </w:lvl>
+  </w:abstractNum>
+  <w:abstractNum w:abstractNumId="2" w15:restartNumberingAfterBreak="0">
     <w:nsid w:val="0BD80EB2"/>
     <w:multiLevelType w:val="hybridMultilevel"/>
     <w:tmpl w:val="D3143AC2"/>
@@ -17548,7 +17980,7 @@
       </w:rPr>
     </w:lvl>
   </w:abstractNum>
-  <w:abstractNum w:abstractNumId="2" w15:restartNumberingAfterBreak="0">
+  <w:abstractNum w:abstractNumId="3" w15:restartNumberingAfterBreak="0">
     <w:nsid w:val="0D547769"/>
     <w:multiLevelType w:val="hybridMultilevel"/>
     <w:tmpl w:val="7F2074D2"/>
@@ -17688,7 +18120,7 @@
       </w:rPr>
     </w:lvl>
   </w:abstractNum>
-  <w:abstractNum w:abstractNumId="3" w15:restartNumberingAfterBreak="0">
+  <w:abstractNum w:abstractNumId="4" w15:restartNumberingAfterBreak="0">
     <w:nsid w:val="10CB776C"/>
     <w:multiLevelType w:val="hybridMultilevel"/>
     <w:tmpl w:val="678CE950"/>
@@ -17828,7 +18260,7 @@
       </w:rPr>
     </w:lvl>
   </w:abstractNum>
-  <w:abstractNum w:abstractNumId="4" w15:restartNumberingAfterBreak="0">
+  <w:abstractNum w:abstractNumId="5" w15:restartNumberingAfterBreak="0">
     <w:nsid w:val="12C843D7"/>
     <w:multiLevelType w:val="hybridMultilevel"/>
     <w:tmpl w:val="C1845D68"/>
@@ -17968,7 +18400,7 @@
       </w:rPr>
     </w:lvl>
   </w:abstractNum>
-  <w:abstractNum w:abstractNumId="5" w15:restartNumberingAfterBreak="0">
+  <w:abstractNum w:abstractNumId="6" w15:restartNumberingAfterBreak="0">
     <w:nsid w:val="16173516"/>
     <w:multiLevelType w:val="hybridMultilevel"/>
     <w:tmpl w:val="95E6023C"/>
@@ -18087,7 +18519,7 @@
       </w:pPr>
     </w:lvl>
   </w:abstractNum>
-  <w:abstractNum w:abstractNumId="6" w15:restartNumberingAfterBreak="0">
+  <w:abstractNum w:abstractNumId="7" w15:restartNumberingAfterBreak="0">
     <w:nsid w:val="177064D3"/>
     <w:multiLevelType w:val="hybridMultilevel"/>
     <w:tmpl w:val="6E22B194"/>
@@ -18200,7 +18632,7 @@
       </w:rPr>
     </w:lvl>
   </w:abstractNum>
-  <w:abstractNum w:abstractNumId="7" w15:restartNumberingAfterBreak="0">
+  <w:abstractNum w:abstractNumId="8" w15:restartNumberingAfterBreak="0">
     <w:nsid w:val="19C259C7"/>
     <w:multiLevelType w:val="hybridMultilevel"/>
     <w:tmpl w:val="CACC8CE8"/>
@@ -18313,7 +18745,7 @@
       </w:rPr>
     </w:lvl>
   </w:abstractNum>
-  <w:abstractNum w:abstractNumId="8" w15:restartNumberingAfterBreak="0">
+  <w:abstractNum w:abstractNumId="9" w15:restartNumberingAfterBreak="0">
     <w:nsid w:val="22DC02CA"/>
     <w:multiLevelType w:val="hybridMultilevel"/>
     <w:tmpl w:val="3E6C221C"/>
@@ -18453,7 +18885,7 @@
       </w:rPr>
     </w:lvl>
   </w:abstractNum>
-  <w:abstractNum w:abstractNumId="9" w15:restartNumberingAfterBreak="0">
+  <w:abstractNum w:abstractNumId="10" w15:restartNumberingAfterBreak="0">
     <w:nsid w:val="24A46D31"/>
     <w:multiLevelType w:val="hybridMultilevel"/>
     <w:tmpl w:val="A56221F0"/>
@@ -18566,7 +18998,7 @@
       </w:pPr>
     </w:lvl>
   </w:abstractNum>
-  <w:abstractNum w:abstractNumId="10" w15:restartNumberingAfterBreak="0">
+  <w:abstractNum w:abstractNumId="11" w15:restartNumberingAfterBreak="0">
     <w:nsid w:val="57C86EE7"/>
     <w:multiLevelType w:val="multilevel"/>
     <w:tmpl w:val="4DE6CDEC"/>
@@ -18715,7 +19147,7 @@
       </w:rPr>
     </w:lvl>
   </w:abstractNum>
-  <w:abstractNum w:abstractNumId="11" w15:restartNumberingAfterBreak="0">
+  <w:abstractNum w:abstractNumId="12" w15:restartNumberingAfterBreak="0">
     <w:nsid w:val="5EEF5494"/>
     <w:multiLevelType w:val="hybridMultilevel"/>
     <w:tmpl w:val="D5ACE6FE"/>
@@ -18828,7 +19260,7 @@
       </w:rPr>
     </w:lvl>
   </w:abstractNum>
-  <w:abstractNum w:abstractNumId="12" w15:restartNumberingAfterBreak="0">
+  <w:abstractNum w:abstractNumId="13" w15:restartNumberingAfterBreak="0">
     <w:nsid w:val="652809B9"/>
     <w:multiLevelType w:val="hybridMultilevel"/>
     <w:tmpl w:val="C10EC632"/>
@@ -18941,7 +19373,7 @@
       </w:rPr>
     </w:lvl>
   </w:abstractNum>
-  <w:abstractNum w:abstractNumId="13" w15:restartNumberingAfterBreak="0">
+  <w:abstractNum w:abstractNumId="14" w15:restartNumberingAfterBreak="0">
     <w:nsid w:val="66871ECE"/>
     <w:multiLevelType w:val="hybridMultilevel"/>
     <w:tmpl w:val="7F74FC56"/>
@@ -19057,7 +19489,7 @@
       </w:pPr>
     </w:lvl>
   </w:abstractNum>
-  <w:abstractNum w:abstractNumId="14" w15:restartNumberingAfterBreak="0">
+  <w:abstractNum w:abstractNumId="15" w15:restartNumberingAfterBreak="0">
     <w:nsid w:val="6ABE5228"/>
     <w:multiLevelType w:val="hybridMultilevel"/>
     <w:tmpl w:val="089EE6D8"/>
@@ -19173,7 +19605,7 @@
       </w:pPr>
     </w:lvl>
   </w:abstractNum>
-  <w:abstractNum w:abstractNumId="15" w15:restartNumberingAfterBreak="0">
+  <w:abstractNum w:abstractNumId="16" w15:restartNumberingAfterBreak="0">
     <w:nsid w:val="6C1D7334"/>
     <w:multiLevelType w:val="hybridMultilevel"/>
     <w:tmpl w:val="7F20929C"/>
@@ -19289,7 +19721,7 @@
       </w:pPr>
     </w:lvl>
   </w:abstractNum>
-  <w:abstractNum w:abstractNumId="16" w15:restartNumberingAfterBreak="0">
+  <w:abstractNum w:abstractNumId="17" w15:restartNumberingAfterBreak="0">
     <w:nsid w:val="72904C79"/>
     <w:multiLevelType w:val="hybridMultilevel"/>
     <w:tmpl w:val="EB328896"/>
@@ -19429,7 +19861,7 @@
       </w:rPr>
     </w:lvl>
   </w:abstractNum>
-  <w:abstractNum w:abstractNumId="17" w15:restartNumberingAfterBreak="0">
+  <w:abstractNum w:abstractNumId="18" w15:restartNumberingAfterBreak="0">
     <w:nsid w:val="7ACC392C"/>
     <w:multiLevelType w:val="hybridMultilevel"/>
     <w:tmpl w:val="F282F7F0"/>
@@ -19569,7 +20001,7 @@
       </w:rPr>
     </w:lvl>
   </w:abstractNum>
-  <w:abstractNum w:abstractNumId="18" w15:restartNumberingAfterBreak="0">
+  <w:abstractNum w:abstractNumId="19" w15:restartNumberingAfterBreak="0">
     <w:nsid w:val="7CD54937"/>
     <w:multiLevelType w:val="hybridMultilevel"/>
     <w:tmpl w:val="1AB0305A"/>
@@ -19710,85 +20142,88 @@
     </w:lvl>
   </w:abstractNum>
   <w:num w:numId="1">
+    <w:abstractNumId w:val="11"/>
+  </w:num>
+  <w:num w:numId="2">
+    <w:abstractNumId w:val="4"/>
+  </w:num>
+  <w:num w:numId="3">
+    <w:abstractNumId w:val="9"/>
+  </w:num>
+  <w:num w:numId="4">
+    <w:abstractNumId w:val="2"/>
+  </w:num>
+  <w:num w:numId="5">
+    <w:abstractNumId w:val="5"/>
+  </w:num>
+  <w:num w:numId="6">
+    <w:abstractNumId w:val="14"/>
+  </w:num>
+  <w:num w:numId="7">
     <w:abstractNumId w:val="10"/>
   </w:num>
-  <w:num w:numId="2">
-    <w:abstractNumId w:val="3"/>
-  </w:num>
-  <w:num w:numId="3">
-    <w:abstractNumId w:val="8"/>
-  </w:num>
-  <w:num w:numId="4">
-    <w:abstractNumId w:val="1"/>
-  </w:num>
-  <w:num w:numId="5">
-    <w:abstractNumId w:val="4"/>
-  </w:num>
-  <w:num w:numId="6">
-    <w:abstractNumId w:val="13"/>
-  </w:num>
-  <w:num w:numId="7">
-    <w:abstractNumId w:val="9"/>
-  </w:num>
   <w:num w:numId="8">
-    <w:abstractNumId w:val="14"/>
+    <w:abstractNumId w:val="15"/>
   </w:num>
   <w:num w:numId="9">
     <w:abstractNumId w:val="0"/>
   </w:num>
   <w:num w:numId="10">
+    <w:abstractNumId w:val="17"/>
+  </w:num>
+  <w:num w:numId="11">
+    <w:abstractNumId w:val="18"/>
+  </w:num>
+  <w:num w:numId="12">
+    <w:abstractNumId w:val="6"/>
+  </w:num>
+  <w:num w:numId="13">
+    <w:abstractNumId w:val="3"/>
+  </w:num>
+  <w:num w:numId="14">
+    <w:abstractNumId w:val="19"/>
+  </w:num>
+  <w:num w:numId="15">
+    <w:abstractNumId w:val="7"/>
+  </w:num>
+  <w:num w:numId="16">
+    <w:abstractNumId w:val="11"/>
+  </w:num>
+  <w:num w:numId="17">
     <w:abstractNumId w:val="16"/>
   </w:num>
-  <w:num w:numId="11">
-    <w:abstractNumId w:val="17"/>
-  </w:num>
-  <w:num w:numId="12">
-    <w:abstractNumId w:val="5"/>
-  </w:num>
-  <w:num w:numId="13">
-    <w:abstractNumId w:val="2"/>
-  </w:num>
-  <w:num w:numId="14">
-    <w:abstractNumId w:val="18"/>
-  </w:num>
-  <w:num w:numId="15">
-    <w:abstractNumId w:val="6"/>
-  </w:num>
-  <w:num w:numId="16">
-    <w:abstractNumId w:val="10"/>
-  </w:num>
-  <w:num w:numId="17">
-    <w:abstractNumId w:val="15"/>
-  </w:num>
   <w:num w:numId="18">
-    <w:abstractNumId w:val="10"/>
+    <w:abstractNumId w:val="11"/>
   </w:num>
   <w:num w:numId="19">
-    <w:abstractNumId w:val="10"/>
+    <w:abstractNumId w:val="11"/>
   </w:num>
   <w:num w:numId="20">
-    <w:abstractNumId w:val="10"/>
+    <w:abstractNumId w:val="11"/>
   </w:num>
   <w:num w:numId="21">
-    <w:abstractNumId w:val="10"/>
+    <w:abstractNumId w:val="11"/>
   </w:num>
   <w:num w:numId="22">
-    <w:abstractNumId w:val="10"/>
+    <w:abstractNumId w:val="11"/>
   </w:num>
   <w:num w:numId="23">
+    <w:abstractNumId w:val="13"/>
+  </w:num>
+  <w:num w:numId="24">
+    <w:abstractNumId w:val="11"/>
+  </w:num>
+  <w:num w:numId="25">
+    <w:abstractNumId w:val="11"/>
+  </w:num>
+  <w:num w:numId="26">
     <w:abstractNumId w:val="12"/>
   </w:num>
-  <w:num w:numId="24">
-    <w:abstractNumId w:val="10"/>
+  <w:num w:numId="27">
+    <w:abstractNumId w:val="8"/>
   </w:num>
-  <w:num w:numId="25">
-    <w:abstractNumId w:val="10"/>
-  </w:num>
-  <w:num w:numId="26">
-    <w:abstractNumId w:val="11"/>
-  </w:num>
-  <w:num w:numId="27">
-    <w:abstractNumId w:val="7"/>
+  <w:num w:numId="28">
+    <w:abstractNumId w:val="1"/>
   </w:num>
   <w:numIdMacAtCleanup w:val="14"/>
 </w:numbering>
@@ -21042,7 +21477,7 @@
 </file>
 
 <file path=customXml/itemProps1.xml><?xml version="1.0" encoding="utf-8"?>
-<ds:datastoreItem xmlns:ds="http://schemas.openxmlformats.org/officeDocument/2006/customXml" ds:itemID="{5DB306F3-81DC-4DE1-820A-922C85EE4D7B}">
+<ds:datastoreItem xmlns:ds="http://schemas.openxmlformats.org/officeDocument/2006/customXml" ds:itemID="{FD7BA9FE-C3C8-481A-99CE-1529A8B5CC3E}">
   <ds:schemaRefs>
     <ds:schemaRef ds:uri="http://schemas.openxmlformats.org/officeDocument/2006/bibliography"/>
   </ds:schemaRefs>

</xml_diff>